<commit_message>
updated docs according to changes
</commit_message>
<xml_diff>
--- a/docs/Editable documents/Manual testing.docx
+++ b/docs/Editable documents/Manual testing.docx
@@ -1988,13 +1988,7 @@
                 <w:lang w:val="en-GB"/>
               </w:rPr>
               <w:lastRenderedPageBreak/>
-              <w:t>newName</w:t>
-            </w:r>
-            <w:r>
-              <w:rPr>
-                <w:lang w:val="en-GB"/>
-              </w:rPr>
-              <w:t>2</w:t>
+              <w:t>newName2</w:t>
             </w:r>
           </w:p>
           <w:p>
@@ -3235,27 +3229,40 @@
               <w:rPr>
                 <w:lang w:val="en-GB"/>
               </w:rPr>
-              <w:t>New mail is saved</w:t>
-            </w:r>
-          </w:p>
-        </w:tc>
-        <w:tc>
-          <w:tcPr>
-            <w:tcW w:w="0" w:type="auto"/>
-            <w:shd w:val="clear" w:color="auto" w:fill="F7CAAC" w:themeFill="accent2" w:themeFillTint="66"/>
-          </w:tcPr>
-          <w:p>
-            <w:pPr>
-              <w:cnfStyle w:val="000000000000" w:firstRow="0" w:lastRow="0" w:firstColumn="0" w:lastColumn="0" w:oddVBand="0" w:evenVBand="0" w:oddHBand="0" w:evenHBand="0" w:firstRowFirstColumn="0" w:firstRowLastColumn="0" w:lastRowFirstColumn="0" w:lastRowLastColumn="0"/>
-              <w:rPr>
-                <w:lang w:val="en-GB"/>
-              </w:rPr>
-            </w:pPr>
-            <w:r>
-              <w:rPr>
-                <w:lang w:val="en-GB"/>
-              </w:rPr>
-              <w:t>Fails</w:t>
+              <w:t xml:space="preserve">Error is displayed </w:t>
+            </w:r>
+          </w:p>
+          <w:p>
+            <w:pPr>
+              <w:cnfStyle w:val="000000000000" w:firstRow="0" w:lastRow="0" w:firstColumn="0" w:lastColumn="0" w:oddVBand="0" w:evenVBand="0" w:oddHBand="0" w:evenHBand="0" w:firstRowFirstColumn="0" w:firstRowLastColumn="0" w:lastRowFirstColumn="0" w:lastRowLastColumn="0"/>
+              <w:rPr>
+                <w:lang w:val="en-GB"/>
+              </w:rPr>
+            </w:pPr>
+            <w:r>
+              <w:rPr>
+                <w:lang w:val="en-GB"/>
+              </w:rPr>
+              <w:t>New mail is not saved</w:t>
+            </w:r>
+          </w:p>
+        </w:tc>
+        <w:tc>
+          <w:tcPr>
+            <w:tcW w:w="0" w:type="auto"/>
+          </w:tcPr>
+          <w:p>
+            <w:pPr>
+              <w:cnfStyle w:val="000000000000" w:firstRow="0" w:lastRow="0" w:firstColumn="0" w:lastColumn="0" w:oddVBand="0" w:evenVBand="0" w:oddHBand="0" w:evenHBand="0" w:firstRowFirstColumn="0" w:firstRowLastColumn="0" w:lastRowFirstColumn="0" w:lastRowLastColumn="0"/>
+              <w:rPr>
+                <w:lang w:val="en-GB"/>
+              </w:rPr>
+            </w:pPr>
+            <w:r>
+              <w:rPr>
+                <w:lang w:val="en-GB"/>
+              </w:rPr>
+              <w:t>Passes</w:t>
             </w:r>
           </w:p>
         </w:tc>
@@ -3736,41 +3743,26 @@
               <w:rPr>
                 <w:lang w:val="en-GB"/>
               </w:rPr>
-              <w:t>No confirmation of switch is shown</w:t>
-            </w:r>
-          </w:p>
-          <w:p>
-            <w:pPr>
-              <w:cnfStyle w:val="000000000000" w:firstRow="0" w:lastRow="0" w:firstColumn="0" w:lastColumn="0" w:oddVBand="0" w:evenVBand="0" w:oddHBand="0" w:evenHBand="0" w:firstRowFirstColumn="0" w:firstRowLastColumn="0" w:lastRowFirstColumn="0" w:lastRowLastColumn="0"/>
-              <w:rPr>
-                <w:lang w:val="en-GB"/>
-              </w:rPr>
-            </w:pPr>
-            <w:r>
-              <w:rPr>
-                <w:lang w:val="en-GB"/>
-              </w:rPr>
-              <w:t>Confirmation window does not disappear</w:t>
-            </w:r>
-          </w:p>
-        </w:tc>
-        <w:tc>
-          <w:tcPr>
-            <w:tcW w:w="0" w:type="auto"/>
-            <w:shd w:val="clear" w:color="auto" w:fill="F7CAAC" w:themeFill="accent2" w:themeFillTint="66"/>
-          </w:tcPr>
-          <w:p>
-            <w:pPr>
-              <w:cnfStyle w:val="000000000000" w:firstRow="0" w:lastRow="0" w:firstColumn="0" w:lastColumn="0" w:oddVBand="0" w:evenVBand="0" w:oddHBand="0" w:evenHBand="0" w:firstRowFirstColumn="0" w:firstRowLastColumn="0" w:lastRowFirstColumn="0" w:lastRowLastColumn="0"/>
-              <w:rPr>
-                <w:lang w:val="en-GB"/>
-              </w:rPr>
-            </w:pPr>
-            <w:r>
-              <w:rPr>
-                <w:lang w:val="en-GB"/>
-              </w:rPr>
-              <w:t>Fails</w:t>
+              <w:t>Confirmation window disappears</w:t>
+            </w:r>
+          </w:p>
+        </w:tc>
+        <w:tc>
+          <w:tcPr>
+            <w:tcW w:w="0" w:type="auto"/>
+          </w:tcPr>
+          <w:p>
+            <w:pPr>
+              <w:cnfStyle w:val="000000000000" w:firstRow="0" w:lastRow="0" w:firstColumn="0" w:lastColumn="0" w:oddVBand="0" w:evenVBand="0" w:oddHBand="0" w:evenHBand="0" w:firstRowFirstColumn="0" w:firstRowLastColumn="0" w:lastRowFirstColumn="0" w:lastRowLastColumn="0"/>
+              <w:rPr>
+                <w:lang w:val="en-GB"/>
+              </w:rPr>
+            </w:pPr>
+            <w:r>
+              <w:rPr>
+                <w:lang w:val="en-GB"/>
+              </w:rPr>
+              <w:t>Passes</w:t>
             </w:r>
           </w:p>
         </w:tc>
@@ -4224,13 +4216,7 @@
               <w:rPr>
                 <w:lang w:val="en-GB"/>
               </w:rPr>
-              <w:t>Inv</w:t>
-            </w:r>
-            <w:r>
-              <w:rPr>
-                <w:lang w:val="en-GB"/>
-              </w:rPr>
-              <w:t>alid password</w:t>
+              <w:t>Invalid password</w:t>
             </w:r>
           </w:p>
         </w:tc>
@@ -4396,13 +4382,7 @@
               <w:rPr>
                 <w:lang w:val="en-GB"/>
               </w:rPr>
-              <w:t xml:space="preserve">Logged in as </w:t>
-            </w:r>
-            <w:r>
-              <w:rPr>
-                <w:lang w:val="en-GB"/>
-              </w:rPr>
-              <w:t>user</w:t>
+              <w:t>Logged in as user</w:t>
             </w:r>
           </w:p>
         </w:tc>
@@ -4667,13 +4647,7 @@
               <w:rPr>
                 <w:lang w:val="en-GB"/>
               </w:rPr>
-              <w:t xml:space="preserve">Logged in as </w:t>
-            </w:r>
-            <w:r>
-              <w:rPr>
-                <w:lang w:val="en-GB"/>
-              </w:rPr>
-              <w:t>commercial</w:t>
+              <w:t>Logged in as commercial</w:t>
             </w:r>
           </w:p>
         </w:tc>
@@ -4929,13 +4903,7 @@
               <w:rPr>
                 <w:lang w:val="en-GB"/>
               </w:rPr>
-              <w:t xml:space="preserve">Logged in as </w:t>
-            </w:r>
-            <w:r>
-              <w:rPr>
-                <w:lang w:val="en-GB"/>
-              </w:rPr>
-              <w:t>collector</w:t>
+              <w:t>Logged in as collector</w:t>
             </w:r>
           </w:p>
         </w:tc>
@@ -5399,6 +5367,277 @@
               <w:rPr>
                 <w:lang w:val="en-GB"/>
               </w:rPr>
+              <w:t>TC_CP_</w:t>
+            </w:r>
+            <w:r>
+              <w:rPr>
+                <w:lang w:val="en-GB"/>
+              </w:rPr>
+              <w:t>1</w:t>
+            </w:r>
+          </w:p>
+        </w:tc>
+        <w:tc>
+          <w:tcPr>
+            <w:tcW w:w="0" w:type="auto"/>
+          </w:tcPr>
+          <w:p>
+            <w:pPr>
+              <w:cnfStyle w:val="000000100000" w:firstRow="0" w:lastRow="0" w:firstColumn="0" w:lastColumn="0" w:oddVBand="0" w:evenVBand="0" w:oddHBand="1" w:evenHBand="0" w:firstRowFirstColumn="0" w:firstRowLastColumn="0" w:lastRowFirstColumn="0" w:lastRowLastColumn="0"/>
+              <w:rPr>
+                <w:lang w:val="en-GB"/>
+              </w:rPr>
+            </w:pPr>
+            <w:r>
+              <w:rPr>
+                <w:lang w:val="en-GB"/>
+              </w:rPr>
+              <w:t>Change password</w:t>
+            </w:r>
+          </w:p>
+        </w:tc>
+        <w:tc>
+          <w:tcPr>
+            <w:tcW w:w="0" w:type="auto"/>
+          </w:tcPr>
+          <w:p>
+            <w:pPr>
+              <w:cnfStyle w:val="000000100000" w:firstRow="0" w:lastRow="0" w:firstColumn="0" w:lastColumn="0" w:oddVBand="0" w:evenVBand="0" w:oddHBand="1" w:evenHBand="0" w:firstRowFirstColumn="0" w:firstRowLastColumn="0" w:lastRowFirstColumn="0" w:lastRowLastColumn="0"/>
+              <w:rPr>
+                <w:lang w:val="en-GB"/>
+              </w:rPr>
+            </w:pPr>
+            <w:r>
+              <w:rPr>
+                <w:lang w:val="en-GB"/>
+              </w:rPr>
+              <w:t>Enter invalid password</w:t>
+            </w:r>
+          </w:p>
+        </w:tc>
+        <w:tc>
+          <w:tcPr>
+            <w:tcW w:w="0" w:type="auto"/>
+          </w:tcPr>
+          <w:p>
+            <w:pPr>
+              <w:cnfStyle w:val="000000100000" w:firstRow="0" w:lastRow="0" w:firstColumn="0" w:lastColumn="0" w:oddVBand="0" w:evenVBand="0" w:oddHBand="1" w:evenHBand="0" w:firstRowFirstColumn="0" w:firstRowLastColumn="0" w:lastRowFirstColumn="0" w:lastRowLastColumn="0"/>
+              <w:rPr>
+                <w:lang w:val="en-GB"/>
+              </w:rPr>
+            </w:pPr>
+            <w:r>
+              <w:rPr>
+                <w:lang w:val="en-GB"/>
+              </w:rPr>
+              <w:t>Logged in as user</w:t>
+            </w:r>
+          </w:p>
+        </w:tc>
+        <w:tc>
+          <w:tcPr>
+            <w:tcW w:w="0" w:type="auto"/>
+          </w:tcPr>
+          <w:p>
+            <w:pPr>
+              <w:ind w:left="151" w:hanging="214"/>
+              <w:cnfStyle w:val="000000100000" w:firstRow="0" w:lastRow="0" w:firstColumn="0" w:lastColumn="0" w:oddVBand="0" w:evenVBand="0" w:oddHBand="1" w:evenHBand="0" w:firstRowFirstColumn="0" w:firstRowLastColumn="0" w:lastRowFirstColumn="0" w:lastRowLastColumn="0"/>
+              <w:rPr>
+                <w:lang w:val="en-GB"/>
+              </w:rPr>
+            </w:pPr>
+            <w:r>
+              <w:rPr>
+                <w:lang w:val="en-GB"/>
+              </w:rPr>
+              <w:t>1.</w:t>
+            </w:r>
+            <w:r>
+              <w:rPr>
+                <w:lang w:val="en-GB"/>
+              </w:rPr>
+              <w:tab/>
+              <w:t>Press Change password</w:t>
+            </w:r>
+          </w:p>
+          <w:p>
+            <w:pPr>
+              <w:ind w:left="151" w:hanging="214"/>
+              <w:cnfStyle w:val="000000100000" w:firstRow="0" w:lastRow="0" w:firstColumn="0" w:lastColumn="0" w:oddVBand="0" w:evenVBand="0" w:oddHBand="1" w:evenHBand="0" w:firstRowFirstColumn="0" w:firstRowLastColumn="0" w:lastRowFirstColumn="0" w:lastRowLastColumn="0"/>
+              <w:rPr>
+                <w:lang w:val="en-GB"/>
+              </w:rPr>
+            </w:pPr>
+            <w:r>
+              <w:rPr>
+                <w:lang w:val="en-GB"/>
+              </w:rPr>
+              <w:t>2.</w:t>
+            </w:r>
+            <w:r>
+              <w:rPr>
+                <w:lang w:val="en-GB"/>
+              </w:rPr>
+              <w:tab/>
+              <w:t>Enter password</w:t>
+            </w:r>
+            <w:r>
+              <w:rPr>
+                <w:lang w:val="en-GB"/>
+              </w:rPr>
+              <w:t>s</w:t>
+            </w:r>
+          </w:p>
+          <w:p>
+            <w:pPr>
+              <w:ind w:left="151" w:hanging="214"/>
+              <w:cnfStyle w:val="000000100000" w:firstRow="0" w:lastRow="0" w:firstColumn="0" w:lastColumn="0" w:oddVBand="0" w:evenVBand="0" w:oddHBand="1" w:evenHBand="0" w:firstRowFirstColumn="0" w:firstRowLastColumn="0" w:lastRowFirstColumn="0" w:lastRowLastColumn="0"/>
+              <w:rPr>
+                <w:lang w:val="en-GB"/>
+              </w:rPr>
+            </w:pPr>
+            <w:r>
+              <w:rPr>
+                <w:lang w:val="en-GB"/>
+              </w:rPr>
+              <w:lastRenderedPageBreak/>
+              <w:t>3.</w:t>
+            </w:r>
+            <w:r>
+              <w:rPr>
+                <w:lang w:val="en-GB"/>
+              </w:rPr>
+              <w:tab/>
+              <w:t>Press confirm</w:t>
+            </w:r>
+          </w:p>
+        </w:tc>
+        <w:tc>
+          <w:tcPr>
+            <w:tcW w:w="0" w:type="auto"/>
+          </w:tcPr>
+          <w:p>
+            <w:pPr>
+              <w:cnfStyle w:val="000000100000" w:firstRow="0" w:lastRow="0" w:firstColumn="0" w:lastColumn="0" w:oddVBand="0" w:evenVBand="0" w:oddHBand="1" w:evenHBand="0" w:firstRowFirstColumn="0" w:firstRowLastColumn="0" w:lastRowFirstColumn="0" w:lastRowLastColumn="0"/>
+              <w:rPr>
+                <w:lang w:val="en-GB"/>
+              </w:rPr>
+            </w:pPr>
+            <w:r>
+              <w:rPr>
+                <w:lang w:val="en-GB"/>
+              </w:rPr>
+              <w:lastRenderedPageBreak/>
+              <w:t>Invalid password</w:t>
+            </w:r>
+          </w:p>
+        </w:tc>
+        <w:tc>
+          <w:tcPr>
+            <w:tcW w:w="0" w:type="auto"/>
+          </w:tcPr>
+          <w:p>
+            <w:pPr>
+              <w:cnfStyle w:val="000000100000" w:firstRow="0" w:lastRow="0" w:firstColumn="0" w:lastColumn="0" w:oddVBand="0" w:evenVBand="0" w:oddHBand="1" w:evenHBand="0" w:firstRowFirstColumn="0" w:firstRowLastColumn="0" w:lastRowFirstColumn="0" w:lastRowLastColumn="0"/>
+              <w:rPr>
+                <w:lang w:val="en-GB"/>
+              </w:rPr>
+            </w:pPr>
+            <w:r>
+              <w:rPr>
+                <w:lang w:val="en-GB"/>
+              </w:rPr>
+              <w:t>Warning is shown no changes occur</w:t>
+            </w:r>
+          </w:p>
+          <w:p>
+            <w:pPr>
+              <w:cnfStyle w:val="000000100000" w:firstRow="0" w:lastRow="0" w:firstColumn="0" w:lastColumn="0" w:oddVBand="0" w:evenVBand="0" w:oddHBand="1" w:evenHBand="0" w:firstRowFirstColumn="0" w:firstRowLastColumn="0" w:lastRowFirstColumn="0" w:lastRowLastColumn="0"/>
+              <w:rPr>
+                <w:lang w:val="en-GB"/>
+              </w:rPr>
+            </w:pPr>
+            <w:r>
+              <w:rPr>
+                <w:lang w:val="en-GB"/>
+              </w:rPr>
+              <w:lastRenderedPageBreak/>
+              <w:t>Confirmation window stays visible</w:t>
+            </w:r>
+          </w:p>
+        </w:tc>
+        <w:tc>
+          <w:tcPr>
+            <w:tcW w:w="0" w:type="auto"/>
+          </w:tcPr>
+          <w:p>
+            <w:pPr>
+              <w:cnfStyle w:val="000000100000" w:firstRow="0" w:lastRow="0" w:firstColumn="0" w:lastColumn="0" w:oddVBand="0" w:evenVBand="0" w:oddHBand="1" w:evenHBand="0" w:firstRowFirstColumn="0" w:firstRowLastColumn="0" w:lastRowFirstColumn="0" w:lastRowLastColumn="0"/>
+              <w:rPr>
+                <w:lang w:val="en-GB"/>
+              </w:rPr>
+            </w:pPr>
+            <w:r>
+              <w:rPr>
+                <w:lang w:val="en-GB"/>
+              </w:rPr>
+              <w:lastRenderedPageBreak/>
+              <w:t>Warning is shown no changes occur</w:t>
+            </w:r>
+          </w:p>
+          <w:p>
+            <w:pPr>
+              <w:cnfStyle w:val="000000100000" w:firstRow="0" w:lastRow="0" w:firstColumn="0" w:lastColumn="0" w:oddVBand="0" w:evenVBand="0" w:oddHBand="1" w:evenHBand="0" w:firstRowFirstColumn="0" w:firstRowLastColumn="0" w:lastRowFirstColumn="0" w:lastRowLastColumn="0"/>
+              <w:rPr>
+                <w:lang w:val="en-GB"/>
+              </w:rPr>
+            </w:pPr>
+            <w:r>
+              <w:rPr>
+                <w:lang w:val="en-GB"/>
+              </w:rPr>
+              <w:lastRenderedPageBreak/>
+              <w:t>Confirmation window stays visible</w:t>
+            </w:r>
+          </w:p>
+        </w:tc>
+        <w:tc>
+          <w:tcPr>
+            <w:tcW w:w="0" w:type="auto"/>
+          </w:tcPr>
+          <w:p>
+            <w:pPr>
+              <w:cnfStyle w:val="000000100000" w:firstRow="0" w:lastRow="0" w:firstColumn="0" w:lastColumn="0" w:oddVBand="0" w:evenVBand="0" w:oddHBand="1" w:evenHBand="0" w:firstRowFirstColumn="0" w:firstRowLastColumn="0" w:lastRowFirstColumn="0" w:lastRowLastColumn="0"/>
+              <w:rPr>
+                <w:lang w:val="en-GB"/>
+              </w:rPr>
+            </w:pPr>
+            <w:r>
+              <w:rPr>
+                <w:lang w:val="en-GB"/>
+              </w:rPr>
+              <w:lastRenderedPageBreak/>
+              <w:t>Passes</w:t>
+            </w:r>
+          </w:p>
+        </w:tc>
+      </w:tr>
+      <w:tr>
+        <w:tc>
+          <w:tcPr>
+            <w:cnfStyle w:val="001000000000" w:firstRow="0" w:lastRow="0" w:firstColumn="1" w:lastColumn="0" w:oddVBand="0" w:evenVBand="0" w:oddHBand="0" w:evenHBand="0" w:firstRowFirstColumn="0" w:firstRowLastColumn="0" w:lastRowFirstColumn="0" w:lastRowLastColumn="0"/>
+            <w:tcW w:w="0" w:type="auto"/>
+          </w:tcPr>
+          <w:p>
+            <w:pPr>
+              <w:rPr>
+                <w:lang w:val="en-GB"/>
+              </w:rPr>
+            </w:pPr>
+            <w:r>
+              <w:rPr>
+                <w:lang w:val="en-GB"/>
+              </w:rPr>
               <w:lastRenderedPageBreak/>
               <w:t>TC_CP_</w:t>
             </w:r>
@@ -5406,17 +5645,17 @@
               <w:rPr>
                 <w:lang w:val="en-GB"/>
               </w:rPr>
-              <w:t>1</w:t>
-            </w:r>
-          </w:p>
-        </w:tc>
-        <w:tc>
-          <w:tcPr>
-            <w:tcW w:w="0" w:type="auto"/>
-          </w:tcPr>
-          <w:p>
-            <w:pPr>
-              <w:cnfStyle w:val="000000100000" w:firstRow="0" w:lastRow="0" w:firstColumn="0" w:lastColumn="0" w:oddVBand="0" w:evenVBand="0" w:oddHBand="1" w:evenHBand="0" w:firstRowFirstColumn="0" w:firstRowLastColumn="0" w:lastRowFirstColumn="0" w:lastRowLastColumn="0"/>
+              <w:t>2</w:t>
+            </w:r>
+          </w:p>
+        </w:tc>
+        <w:tc>
+          <w:tcPr>
+            <w:tcW w:w="0" w:type="auto"/>
+          </w:tcPr>
+          <w:p>
+            <w:pPr>
+              <w:cnfStyle w:val="000000000000" w:firstRow="0" w:lastRow="0" w:firstColumn="0" w:lastColumn="0" w:oddVBand="0" w:evenVBand="0" w:oddHBand="0" w:evenHBand="0" w:firstRowFirstColumn="0" w:firstRowLastColumn="0" w:lastRowFirstColumn="0" w:lastRowLastColumn="0"/>
               <w:rPr>
                 <w:lang w:val="en-GB"/>
               </w:rPr>
@@ -5435,26 +5674,26 @@
           </w:tcPr>
           <w:p>
             <w:pPr>
-              <w:cnfStyle w:val="000000100000" w:firstRow="0" w:lastRow="0" w:firstColumn="0" w:lastColumn="0" w:oddVBand="0" w:evenVBand="0" w:oddHBand="1" w:evenHBand="0" w:firstRowFirstColumn="0" w:firstRowLastColumn="0" w:lastRowFirstColumn="0" w:lastRowLastColumn="0"/>
-              <w:rPr>
-                <w:lang w:val="en-GB"/>
-              </w:rPr>
-            </w:pPr>
-            <w:r>
-              <w:rPr>
-                <w:lang w:val="en-GB"/>
-              </w:rPr>
-              <w:t>Enter invalid password</w:t>
-            </w:r>
-          </w:p>
-        </w:tc>
-        <w:tc>
-          <w:tcPr>
-            <w:tcW w:w="0" w:type="auto"/>
-          </w:tcPr>
-          <w:p>
-            <w:pPr>
-              <w:cnfStyle w:val="000000100000" w:firstRow="0" w:lastRow="0" w:firstColumn="0" w:lastColumn="0" w:oddVBand="0" w:evenVBand="0" w:oddHBand="1" w:evenHBand="0" w:firstRowFirstColumn="0" w:firstRowLastColumn="0" w:lastRowFirstColumn="0" w:lastRowLastColumn="0"/>
+              <w:cnfStyle w:val="000000000000" w:firstRow="0" w:lastRow="0" w:firstColumn="0" w:lastColumn="0" w:oddVBand="0" w:evenVBand="0" w:oddHBand="0" w:evenHBand="0" w:firstRowFirstColumn="0" w:firstRowLastColumn="0" w:lastRowFirstColumn="0" w:lastRowLastColumn="0"/>
+              <w:rPr>
+                <w:lang w:val="en-GB"/>
+              </w:rPr>
+            </w:pPr>
+            <w:r>
+              <w:rPr>
+                <w:lang w:val="en-GB"/>
+              </w:rPr>
+              <w:t>Enter same password</w:t>
+            </w:r>
+          </w:p>
+        </w:tc>
+        <w:tc>
+          <w:tcPr>
+            <w:tcW w:w="0" w:type="auto"/>
+          </w:tcPr>
+          <w:p>
+            <w:pPr>
+              <w:cnfStyle w:val="000000000000" w:firstRow="0" w:lastRow="0" w:firstColumn="0" w:lastColumn="0" w:oddVBand="0" w:evenVBand="0" w:oddHBand="0" w:evenHBand="0" w:firstRowFirstColumn="0" w:firstRowLastColumn="0" w:lastRowFirstColumn="0" w:lastRowLastColumn="0"/>
               <w:rPr>
                 <w:lang w:val="en-GB"/>
               </w:rPr>
@@ -5474,7 +5713,7 @@
           <w:p>
             <w:pPr>
               <w:ind w:left="151" w:hanging="214"/>
-              <w:cnfStyle w:val="000000100000" w:firstRow="0" w:lastRow="0" w:firstColumn="0" w:lastColumn="0" w:oddVBand="0" w:evenVBand="0" w:oddHBand="1" w:evenHBand="0" w:firstRowFirstColumn="0" w:firstRowLastColumn="0" w:lastRowFirstColumn="0" w:lastRowLastColumn="0"/>
+              <w:cnfStyle w:val="000000000000" w:firstRow="0" w:lastRow="0" w:firstColumn="0" w:lastColumn="0" w:oddVBand="0" w:evenVBand="0" w:oddHBand="0" w:evenHBand="0" w:firstRowFirstColumn="0" w:firstRowLastColumn="0" w:lastRowFirstColumn="0" w:lastRowLastColumn="0"/>
               <w:rPr>
                 <w:lang w:val="en-GB"/>
               </w:rPr>
@@ -5496,7 +5735,7 @@
           <w:p>
             <w:pPr>
               <w:ind w:left="151" w:hanging="214"/>
-              <w:cnfStyle w:val="000000100000" w:firstRow="0" w:lastRow="0" w:firstColumn="0" w:lastColumn="0" w:oddVBand="0" w:evenVBand="0" w:oddHBand="1" w:evenHBand="0" w:firstRowFirstColumn="0" w:firstRowLastColumn="0" w:lastRowFirstColumn="0" w:lastRowLastColumn="0"/>
+              <w:cnfStyle w:val="000000000000" w:firstRow="0" w:lastRow="0" w:firstColumn="0" w:lastColumn="0" w:oddVBand="0" w:evenVBand="0" w:oddHBand="0" w:evenHBand="0" w:firstRowFirstColumn="0" w:firstRowLastColumn="0" w:lastRowFirstColumn="0" w:lastRowLastColumn="0"/>
               <w:rPr>
                 <w:lang w:val="en-GB"/>
               </w:rPr>
@@ -5524,7 +5763,7 @@
           <w:p>
             <w:pPr>
               <w:ind w:left="151" w:hanging="214"/>
-              <w:cnfStyle w:val="000000100000" w:firstRow="0" w:lastRow="0" w:firstColumn="0" w:lastColumn="0" w:oddVBand="0" w:evenVBand="0" w:oddHBand="1" w:evenHBand="0" w:firstRowFirstColumn="0" w:firstRowLastColumn="0" w:lastRowFirstColumn="0" w:lastRowLastColumn="0"/>
+              <w:cnfStyle w:val="000000000000" w:firstRow="0" w:lastRow="0" w:firstColumn="0" w:lastColumn="0" w:oddVBand="0" w:evenVBand="0" w:oddHBand="0" w:evenHBand="0" w:firstRowFirstColumn="0" w:firstRowLastColumn="0" w:lastRowFirstColumn="0" w:lastRowLastColumn="0"/>
               <w:rPr>
                 <w:lang w:val="en-GB"/>
               </w:rPr>
@@ -5550,98 +5789,92 @@
           </w:tcPr>
           <w:p>
             <w:pPr>
-              <w:cnfStyle w:val="000000100000" w:firstRow="0" w:lastRow="0" w:firstColumn="0" w:lastColumn="0" w:oddVBand="0" w:evenVBand="0" w:oddHBand="1" w:evenHBand="0" w:firstRowFirstColumn="0" w:firstRowLastColumn="0" w:lastRowFirstColumn="0" w:lastRowLastColumn="0"/>
-              <w:rPr>
-                <w:lang w:val="en-GB"/>
-              </w:rPr>
-            </w:pPr>
-            <w:r>
-              <w:rPr>
-                <w:lang w:val="en-GB"/>
-              </w:rPr>
-              <w:t>Inv</w:t>
-            </w:r>
-            <w:r>
-              <w:rPr>
-                <w:lang w:val="en-GB"/>
-              </w:rPr>
-              <w:t>alid password</w:t>
-            </w:r>
-          </w:p>
-        </w:tc>
-        <w:tc>
-          <w:tcPr>
-            <w:tcW w:w="0" w:type="auto"/>
-          </w:tcPr>
-          <w:p>
-            <w:pPr>
-              <w:cnfStyle w:val="000000100000" w:firstRow="0" w:lastRow="0" w:firstColumn="0" w:lastColumn="0" w:oddVBand="0" w:evenVBand="0" w:oddHBand="1" w:evenHBand="0" w:firstRowFirstColumn="0" w:firstRowLastColumn="0" w:lastRowFirstColumn="0" w:lastRowLastColumn="0"/>
-              <w:rPr>
-                <w:lang w:val="en-GB"/>
-              </w:rPr>
-            </w:pPr>
-            <w:r>
-              <w:rPr>
-                <w:lang w:val="en-GB"/>
-              </w:rPr>
-              <w:t>Warning is shown no changes occur</w:t>
-            </w:r>
-          </w:p>
-          <w:p>
-            <w:pPr>
-              <w:cnfStyle w:val="000000100000" w:firstRow="0" w:lastRow="0" w:firstColumn="0" w:lastColumn="0" w:oddVBand="0" w:evenVBand="0" w:oddHBand="1" w:evenHBand="0" w:firstRowFirstColumn="0" w:firstRowLastColumn="0" w:lastRowFirstColumn="0" w:lastRowLastColumn="0"/>
-              <w:rPr>
-                <w:lang w:val="en-GB"/>
-              </w:rPr>
-            </w:pPr>
-            <w:r>
-              <w:rPr>
-                <w:lang w:val="en-GB"/>
-              </w:rPr>
-              <w:t>Confirmation window stays visible</w:t>
-            </w:r>
-          </w:p>
-        </w:tc>
-        <w:tc>
-          <w:tcPr>
-            <w:tcW w:w="0" w:type="auto"/>
-          </w:tcPr>
-          <w:p>
-            <w:pPr>
-              <w:cnfStyle w:val="000000100000" w:firstRow="0" w:lastRow="0" w:firstColumn="0" w:lastColumn="0" w:oddVBand="0" w:evenVBand="0" w:oddHBand="1" w:evenHBand="0" w:firstRowFirstColumn="0" w:firstRowLastColumn="0" w:lastRowFirstColumn="0" w:lastRowLastColumn="0"/>
-              <w:rPr>
-                <w:lang w:val="en-GB"/>
-              </w:rPr>
-            </w:pPr>
-            <w:r>
-              <w:rPr>
-                <w:lang w:val="en-GB"/>
-              </w:rPr>
-              <w:t>Warning is shown no changes occur</w:t>
-            </w:r>
-          </w:p>
-          <w:p>
-            <w:pPr>
-              <w:cnfStyle w:val="000000100000" w:firstRow="0" w:lastRow="0" w:firstColumn="0" w:lastColumn="0" w:oddVBand="0" w:evenVBand="0" w:oddHBand="1" w:evenHBand="0" w:firstRowFirstColumn="0" w:firstRowLastColumn="0" w:lastRowFirstColumn="0" w:lastRowLastColumn="0"/>
-              <w:rPr>
-                <w:lang w:val="en-GB"/>
-              </w:rPr>
-            </w:pPr>
-            <w:r>
-              <w:rPr>
-                <w:lang w:val="en-GB"/>
-              </w:rPr>
-              <w:t>Confirmation window stays visible</w:t>
-            </w:r>
-          </w:p>
-        </w:tc>
-        <w:tc>
-          <w:tcPr>
-            <w:tcW w:w="0" w:type="auto"/>
-          </w:tcPr>
-          <w:p>
-            <w:pPr>
-              <w:cnfStyle w:val="000000100000" w:firstRow="0" w:lastRow="0" w:firstColumn="0" w:lastColumn="0" w:oddVBand="0" w:evenVBand="0" w:oddHBand="1" w:evenHBand="0" w:firstRowFirstColumn="0" w:firstRowLastColumn="0" w:lastRowFirstColumn="0" w:lastRowLastColumn="0"/>
+              <w:cnfStyle w:val="000000000000" w:firstRow="0" w:lastRow="0" w:firstColumn="0" w:lastColumn="0" w:oddVBand="0" w:evenVBand="0" w:oddHBand="0" w:evenHBand="0" w:firstRowFirstColumn="0" w:firstRowLastColumn="0" w:lastRowFirstColumn="0" w:lastRowLastColumn="0"/>
+              <w:rPr>
+                <w:lang w:val="en-GB"/>
+              </w:rPr>
+            </w:pPr>
+            <w:r>
+              <w:rPr>
+                <w:lang w:val="en-GB"/>
+              </w:rPr>
+              <w:t>Valid password</w:t>
+            </w:r>
+          </w:p>
+        </w:tc>
+        <w:tc>
+          <w:tcPr>
+            <w:tcW w:w="0" w:type="auto"/>
+          </w:tcPr>
+          <w:p>
+            <w:pPr>
+              <w:cnfStyle w:val="000000000000" w:firstRow="0" w:lastRow="0" w:firstColumn="0" w:lastColumn="0" w:oddVBand="0" w:evenVBand="0" w:oddHBand="0" w:evenHBand="0" w:firstRowFirstColumn="0" w:firstRowLastColumn="0" w:lastRowFirstColumn="0" w:lastRowLastColumn="0"/>
+              <w:rPr>
+                <w:lang w:val="en-GB"/>
+              </w:rPr>
+            </w:pPr>
+            <w:r>
+              <w:rPr>
+                <w:lang w:val="en-GB"/>
+              </w:rPr>
+              <w:t xml:space="preserve">Password is changed </w:t>
+            </w:r>
+          </w:p>
+          <w:p>
+            <w:pPr>
+              <w:cnfStyle w:val="000000000000" w:firstRow="0" w:lastRow="0" w:firstColumn="0" w:lastColumn="0" w:oddVBand="0" w:evenVBand="0" w:oddHBand="0" w:evenHBand="0" w:firstRowFirstColumn="0" w:firstRowLastColumn="0" w:lastRowFirstColumn="0" w:lastRowLastColumn="0"/>
+              <w:rPr>
+                <w:lang w:val="en-GB"/>
+              </w:rPr>
+            </w:pPr>
+            <w:r>
+              <w:rPr>
+                <w:lang w:val="en-GB"/>
+              </w:rPr>
+              <w:t>Confirmation window disappears</w:t>
+            </w:r>
+          </w:p>
+        </w:tc>
+        <w:tc>
+          <w:tcPr>
+            <w:tcW w:w="0" w:type="auto"/>
+          </w:tcPr>
+          <w:p>
+            <w:pPr>
+              <w:cnfStyle w:val="000000000000" w:firstRow="0" w:lastRow="0" w:firstColumn="0" w:lastColumn="0" w:oddVBand="0" w:evenVBand="0" w:oddHBand="0" w:evenHBand="0" w:firstRowFirstColumn="0" w:firstRowLastColumn="0" w:lastRowFirstColumn="0" w:lastRowLastColumn="0"/>
+              <w:rPr>
+                <w:lang w:val="en-GB"/>
+              </w:rPr>
+            </w:pPr>
+            <w:r>
+              <w:rPr>
+                <w:lang w:val="en-GB"/>
+              </w:rPr>
+              <w:t xml:space="preserve">Password is changed </w:t>
+            </w:r>
+          </w:p>
+          <w:p>
+            <w:pPr>
+              <w:cnfStyle w:val="000000000000" w:firstRow="0" w:lastRow="0" w:firstColumn="0" w:lastColumn="0" w:oddVBand="0" w:evenVBand="0" w:oddHBand="0" w:evenHBand="0" w:firstRowFirstColumn="0" w:firstRowLastColumn="0" w:lastRowFirstColumn="0" w:lastRowLastColumn="0"/>
+              <w:rPr>
+                <w:lang w:val="en-GB"/>
+              </w:rPr>
+            </w:pPr>
+            <w:r>
+              <w:rPr>
+                <w:lang w:val="en-GB"/>
+              </w:rPr>
+              <w:t>Confirmation window disappears</w:t>
+            </w:r>
+          </w:p>
+        </w:tc>
+        <w:tc>
+          <w:tcPr>
+            <w:tcW w:w="0" w:type="auto"/>
+          </w:tcPr>
+          <w:p>
+            <w:pPr>
+              <w:cnfStyle w:val="000000000000" w:firstRow="0" w:lastRow="0" w:firstColumn="0" w:lastColumn="0" w:oddVBand="0" w:evenVBand="0" w:oddHBand="0" w:evenHBand="0" w:firstRowFirstColumn="0" w:firstRowLastColumn="0" w:lastRowFirstColumn="0" w:lastRowLastColumn="0"/>
               <w:rPr>
                 <w:lang w:val="en-GB"/>
               </w:rPr>
@@ -5651,272 +5884,6 @@
                 <w:lang w:val="en-GB"/>
               </w:rPr>
               <w:t>Passes</w:t>
-            </w:r>
-          </w:p>
-        </w:tc>
-      </w:tr>
-      <w:tr>
-        <w:tc>
-          <w:tcPr>
-            <w:cnfStyle w:val="001000000000" w:firstRow="0" w:lastRow="0" w:firstColumn="1" w:lastColumn="0" w:oddVBand="0" w:evenVBand="0" w:oddHBand="0" w:evenHBand="0" w:firstRowFirstColumn="0" w:firstRowLastColumn="0" w:lastRowFirstColumn="0" w:lastRowLastColumn="0"/>
-            <w:tcW w:w="0" w:type="auto"/>
-          </w:tcPr>
-          <w:p>
-            <w:pPr>
-              <w:rPr>
-                <w:lang w:val="en-GB"/>
-              </w:rPr>
-            </w:pPr>
-            <w:r>
-              <w:rPr>
-                <w:lang w:val="en-GB"/>
-              </w:rPr>
-              <w:t>TC_CP_</w:t>
-            </w:r>
-            <w:r>
-              <w:rPr>
-                <w:lang w:val="en-GB"/>
-              </w:rPr>
-              <w:t>2</w:t>
-            </w:r>
-          </w:p>
-        </w:tc>
-        <w:tc>
-          <w:tcPr>
-            <w:tcW w:w="0" w:type="auto"/>
-          </w:tcPr>
-          <w:p>
-            <w:pPr>
-              <w:cnfStyle w:val="000000000000" w:firstRow="0" w:lastRow="0" w:firstColumn="0" w:lastColumn="0" w:oddVBand="0" w:evenVBand="0" w:oddHBand="0" w:evenHBand="0" w:firstRowFirstColumn="0" w:firstRowLastColumn="0" w:lastRowFirstColumn="0" w:lastRowLastColumn="0"/>
-              <w:rPr>
-                <w:lang w:val="en-GB"/>
-              </w:rPr>
-            </w:pPr>
-            <w:r>
-              <w:rPr>
-                <w:lang w:val="en-GB"/>
-              </w:rPr>
-              <w:t>Change password</w:t>
-            </w:r>
-          </w:p>
-        </w:tc>
-        <w:tc>
-          <w:tcPr>
-            <w:tcW w:w="0" w:type="auto"/>
-          </w:tcPr>
-          <w:p>
-            <w:pPr>
-              <w:cnfStyle w:val="000000000000" w:firstRow="0" w:lastRow="0" w:firstColumn="0" w:lastColumn="0" w:oddVBand="0" w:evenVBand="0" w:oddHBand="0" w:evenHBand="0" w:firstRowFirstColumn="0" w:firstRowLastColumn="0" w:lastRowFirstColumn="0" w:lastRowLastColumn="0"/>
-              <w:rPr>
-                <w:lang w:val="en-GB"/>
-              </w:rPr>
-            </w:pPr>
-            <w:r>
-              <w:rPr>
-                <w:lang w:val="en-GB"/>
-              </w:rPr>
-              <w:t>Enter same password</w:t>
-            </w:r>
-          </w:p>
-        </w:tc>
-        <w:tc>
-          <w:tcPr>
-            <w:tcW w:w="0" w:type="auto"/>
-          </w:tcPr>
-          <w:p>
-            <w:pPr>
-              <w:cnfStyle w:val="000000000000" w:firstRow="0" w:lastRow="0" w:firstColumn="0" w:lastColumn="0" w:oddVBand="0" w:evenVBand="0" w:oddHBand="0" w:evenHBand="0" w:firstRowFirstColumn="0" w:firstRowLastColumn="0" w:lastRowFirstColumn="0" w:lastRowLastColumn="0"/>
-              <w:rPr>
-                <w:lang w:val="en-GB"/>
-              </w:rPr>
-            </w:pPr>
-            <w:r>
-              <w:rPr>
-                <w:lang w:val="en-GB"/>
-              </w:rPr>
-              <w:t>Logged in as user</w:t>
-            </w:r>
-          </w:p>
-        </w:tc>
-        <w:tc>
-          <w:tcPr>
-            <w:tcW w:w="0" w:type="auto"/>
-          </w:tcPr>
-          <w:p>
-            <w:pPr>
-              <w:ind w:left="151" w:hanging="214"/>
-              <w:cnfStyle w:val="000000000000" w:firstRow="0" w:lastRow="0" w:firstColumn="0" w:lastColumn="0" w:oddVBand="0" w:evenVBand="0" w:oddHBand="0" w:evenHBand="0" w:firstRowFirstColumn="0" w:firstRowLastColumn="0" w:lastRowFirstColumn="0" w:lastRowLastColumn="0"/>
-              <w:rPr>
-                <w:lang w:val="en-GB"/>
-              </w:rPr>
-            </w:pPr>
-            <w:r>
-              <w:rPr>
-                <w:lang w:val="en-GB"/>
-              </w:rPr>
-              <w:t>1.</w:t>
-            </w:r>
-            <w:r>
-              <w:rPr>
-                <w:lang w:val="en-GB"/>
-              </w:rPr>
-              <w:tab/>
-              <w:t>Press Change password</w:t>
-            </w:r>
-          </w:p>
-          <w:p>
-            <w:pPr>
-              <w:ind w:left="151" w:hanging="214"/>
-              <w:cnfStyle w:val="000000000000" w:firstRow="0" w:lastRow="0" w:firstColumn="0" w:lastColumn="0" w:oddVBand="0" w:evenVBand="0" w:oddHBand="0" w:evenHBand="0" w:firstRowFirstColumn="0" w:firstRowLastColumn="0" w:lastRowFirstColumn="0" w:lastRowLastColumn="0"/>
-              <w:rPr>
-                <w:lang w:val="en-GB"/>
-              </w:rPr>
-            </w:pPr>
-            <w:r>
-              <w:rPr>
-                <w:lang w:val="en-GB"/>
-              </w:rPr>
-              <w:t>2.</w:t>
-            </w:r>
-            <w:r>
-              <w:rPr>
-                <w:lang w:val="en-GB"/>
-              </w:rPr>
-              <w:tab/>
-              <w:t>Enter password</w:t>
-            </w:r>
-            <w:r>
-              <w:rPr>
-                <w:lang w:val="en-GB"/>
-              </w:rPr>
-              <w:t>s</w:t>
-            </w:r>
-          </w:p>
-          <w:p>
-            <w:pPr>
-              <w:ind w:left="151" w:hanging="214"/>
-              <w:cnfStyle w:val="000000000000" w:firstRow="0" w:lastRow="0" w:firstColumn="0" w:lastColumn="0" w:oddVBand="0" w:evenVBand="0" w:oddHBand="0" w:evenHBand="0" w:firstRowFirstColumn="0" w:firstRowLastColumn="0" w:lastRowFirstColumn="0" w:lastRowLastColumn="0"/>
-              <w:rPr>
-                <w:lang w:val="en-GB"/>
-              </w:rPr>
-            </w:pPr>
-            <w:r>
-              <w:rPr>
-                <w:lang w:val="en-GB"/>
-              </w:rPr>
-              <w:t>3.</w:t>
-            </w:r>
-            <w:r>
-              <w:rPr>
-                <w:lang w:val="en-GB"/>
-              </w:rPr>
-              <w:tab/>
-              <w:t>Press confirm</w:t>
-            </w:r>
-          </w:p>
-        </w:tc>
-        <w:tc>
-          <w:tcPr>
-            <w:tcW w:w="0" w:type="auto"/>
-          </w:tcPr>
-          <w:p>
-            <w:pPr>
-              <w:cnfStyle w:val="000000000000" w:firstRow="0" w:lastRow="0" w:firstColumn="0" w:lastColumn="0" w:oddVBand="0" w:evenVBand="0" w:oddHBand="0" w:evenHBand="0" w:firstRowFirstColumn="0" w:firstRowLastColumn="0" w:lastRowFirstColumn="0" w:lastRowLastColumn="0"/>
-              <w:rPr>
-                <w:lang w:val="en-GB"/>
-              </w:rPr>
-            </w:pPr>
-            <w:r>
-              <w:rPr>
-                <w:lang w:val="en-GB"/>
-              </w:rPr>
-              <w:t>Valid password</w:t>
-            </w:r>
-          </w:p>
-        </w:tc>
-        <w:tc>
-          <w:tcPr>
-            <w:tcW w:w="0" w:type="auto"/>
-          </w:tcPr>
-          <w:p>
-            <w:pPr>
-              <w:cnfStyle w:val="000000000000" w:firstRow="0" w:lastRow="0" w:firstColumn="0" w:lastColumn="0" w:oddVBand="0" w:evenVBand="0" w:oddHBand="0" w:evenHBand="0" w:firstRowFirstColumn="0" w:firstRowLastColumn="0" w:lastRowFirstColumn="0" w:lastRowLastColumn="0"/>
-              <w:rPr>
-                <w:lang w:val="en-GB"/>
-              </w:rPr>
-            </w:pPr>
-            <w:r>
-              <w:rPr>
-                <w:lang w:val="en-GB"/>
-              </w:rPr>
-              <w:t>Warning is shown no changes occur</w:t>
-            </w:r>
-          </w:p>
-          <w:p>
-            <w:pPr>
-              <w:cnfStyle w:val="000000000000" w:firstRow="0" w:lastRow="0" w:firstColumn="0" w:lastColumn="0" w:oddVBand="0" w:evenVBand="0" w:oddHBand="0" w:evenHBand="0" w:firstRowFirstColumn="0" w:firstRowLastColumn="0" w:lastRowFirstColumn="0" w:lastRowLastColumn="0"/>
-              <w:rPr>
-                <w:lang w:val="en-GB"/>
-              </w:rPr>
-            </w:pPr>
-            <w:r>
-              <w:rPr>
-                <w:lang w:val="en-GB"/>
-              </w:rPr>
-              <w:t>Confirmation window stays visible</w:t>
-            </w:r>
-          </w:p>
-        </w:tc>
-        <w:tc>
-          <w:tcPr>
-            <w:tcW w:w="0" w:type="auto"/>
-          </w:tcPr>
-          <w:p>
-            <w:pPr>
-              <w:cnfStyle w:val="000000000000" w:firstRow="0" w:lastRow="0" w:firstColumn="0" w:lastColumn="0" w:oddVBand="0" w:evenVBand="0" w:oddHBand="0" w:evenHBand="0" w:firstRowFirstColumn="0" w:firstRowLastColumn="0" w:lastRowFirstColumn="0" w:lastRowLastColumn="0"/>
-              <w:rPr>
-                <w:lang w:val="en-GB"/>
-              </w:rPr>
-            </w:pPr>
-            <w:r>
-              <w:rPr>
-                <w:lang w:val="en-GB"/>
-              </w:rPr>
-              <w:t xml:space="preserve">Password is changed </w:t>
-            </w:r>
-          </w:p>
-          <w:p>
-            <w:pPr>
-              <w:cnfStyle w:val="000000000000" w:firstRow="0" w:lastRow="0" w:firstColumn="0" w:lastColumn="0" w:oddVBand="0" w:evenVBand="0" w:oddHBand="0" w:evenHBand="0" w:firstRowFirstColumn="0" w:firstRowLastColumn="0" w:lastRowFirstColumn="0" w:lastRowLastColumn="0"/>
-              <w:rPr>
-                <w:lang w:val="en-GB"/>
-              </w:rPr>
-            </w:pPr>
-            <w:r>
-              <w:rPr>
-                <w:lang w:val="en-GB"/>
-              </w:rPr>
-              <w:t>Confirmation window disappears</w:t>
-            </w:r>
-          </w:p>
-        </w:tc>
-        <w:tc>
-          <w:tcPr>
-            <w:tcW w:w="0" w:type="auto"/>
-            <w:shd w:val="clear" w:color="auto" w:fill="F7CAAC" w:themeFill="accent2" w:themeFillTint="66"/>
-          </w:tcPr>
-          <w:p>
-            <w:pPr>
-              <w:cnfStyle w:val="000000000000" w:firstRow="0" w:lastRow="0" w:firstColumn="0" w:lastColumn="0" w:oddVBand="0" w:evenVBand="0" w:oddHBand="0" w:evenHBand="0" w:firstRowFirstColumn="0" w:firstRowLastColumn="0" w:lastRowFirstColumn="0" w:lastRowLastColumn="0"/>
-              <w:rPr>
-                <w:lang w:val="en-GB"/>
-              </w:rPr>
-            </w:pPr>
-            <w:r>
-              <w:rPr>
-                <w:lang w:val="en-GB"/>
-              </w:rPr>
-              <w:t>Fails</w:t>
             </w:r>
           </w:p>
         </w:tc>
@@ -7456,7 +7423,6 @@
               <w:rPr>
                 <w:lang w:val="en-GB"/>
               </w:rPr>
-              <w:lastRenderedPageBreak/>
               <w:t>TC_EL_</w:t>
             </w:r>
             <w:r>
@@ -7694,6 +7660,7 @@
               <w:rPr>
                 <w:lang w:val="en-GB"/>
               </w:rPr>
+              <w:lastRenderedPageBreak/>
               <w:t>TC_CI_0</w:t>
             </w:r>
           </w:p>
@@ -9479,7 +9446,6 @@
               <w:rPr>
                 <w:lang w:val="en-GB"/>
               </w:rPr>
-              <w:lastRenderedPageBreak/>
               <w:t>TC_VR_0</w:t>
             </w:r>
           </w:p>
@@ -9837,6 +9803,7 @@
               <w:rPr>
                 <w:lang w:val="en-GB"/>
               </w:rPr>
+              <w:lastRenderedPageBreak/>
               <w:t>TC_VR_</w:t>
             </w:r>
             <w:r>
@@ -10283,19 +10250,7 @@
               <w:rPr>
                 <w:lang w:val="en-GB"/>
               </w:rPr>
-              <w:t xml:space="preserve">Open </w:t>
-            </w:r>
-            <w:r>
-              <w:rPr>
-                <w:lang w:val="en-GB"/>
-              </w:rPr>
-              <w:t>Locations</w:t>
-            </w:r>
-            <w:r>
-              <w:rPr>
-                <w:lang w:val="en-GB"/>
-              </w:rPr>
-              <w:t xml:space="preserve"> page</w:t>
+              <w:t>Open Locations page</w:t>
             </w:r>
           </w:p>
         </w:tc>
@@ -11015,19 +10970,7 @@
               <w:rPr>
                 <w:lang w:val="en-GB"/>
               </w:rPr>
-              <w:t xml:space="preserve">Open </w:t>
-            </w:r>
-            <w:r>
-              <w:rPr>
-                <w:lang w:val="en-GB"/>
-              </w:rPr>
-              <w:t>Recycling</w:t>
-            </w:r>
-            <w:r>
-              <w:rPr>
-                <w:lang w:val="en-GB"/>
-              </w:rPr>
-              <w:t xml:space="preserve"> page</w:t>
+              <w:t>Open Recycling page</w:t>
             </w:r>
           </w:p>
         </w:tc>
@@ -11927,19 +11870,7 @@
               <w:rPr>
                 <w:lang w:val="en-GB"/>
               </w:rPr>
-              <w:t xml:space="preserve">Open </w:t>
-            </w:r>
-            <w:r>
-              <w:rPr>
-                <w:lang w:val="en-GB"/>
-              </w:rPr>
-              <w:t>Collection</w:t>
-            </w:r>
-            <w:r>
-              <w:rPr>
-                <w:lang w:val="en-GB"/>
-              </w:rPr>
-              <w:t xml:space="preserve"> page</w:t>
+              <w:t>Open Collection page</w:t>
             </w:r>
           </w:p>
         </w:tc>
@@ -12039,7 +11970,6 @@
               <w:rPr>
                 <w:lang w:val="en-GB"/>
               </w:rPr>
-              <w:lastRenderedPageBreak/>
               <w:t>TC_VO_</w:t>
             </w:r>
             <w:r>
@@ -12220,6 +12150,7 @@
               <w:rPr>
                 <w:lang w:val="en-GB"/>
               </w:rPr>
+              <w:lastRenderedPageBreak/>
               <w:t>TC_VO_</w:t>
             </w:r>
             <w:r>
@@ -13617,7 +13548,6 @@
               <w:rPr>
                 <w:lang w:val="en-GB"/>
               </w:rPr>
-              <w:lastRenderedPageBreak/>
               <w:t>5.</w:t>
             </w:r>
             <w:r>
@@ -13644,7 +13574,6 @@
               <w:rPr>
                 <w:lang w:val="en-GB"/>
               </w:rPr>
-              <w:lastRenderedPageBreak/>
               <w:t>N/A</w:t>
             </w:r>
           </w:p>
@@ -13754,6 +13683,361 @@
               <w:rPr>
                 <w:lang w:val="en-GB"/>
               </w:rPr>
+              <w:t>TC_CO_</w:t>
+            </w:r>
+            <w:r>
+              <w:rPr>
+                <w:lang w:val="en-GB"/>
+              </w:rPr>
+              <w:t>2</w:t>
+            </w:r>
+          </w:p>
+        </w:tc>
+        <w:tc>
+          <w:tcPr>
+            <w:tcW w:w="0" w:type="auto"/>
+          </w:tcPr>
+          <w:p>
+            <w:pPr>
+              <w:cnfStyle w:val="000000100000" w:firstRow="0" w:lastRow="0" w:firstColumn="0" w:lastColumn="0" w:oddVBand="0" w:evenVBand="0" w:oddHBand="1" w:evenHBand="0" w:firstRowFirstColumn="0" w:firstRowLastColumn="0" w:lastRowFirstColumn="0" w:lastRowLastColumn="0"/>
+              <w:rPr>
+                <w:lang w:val="en-GB"/>
+              </w:rPr>
+            </w:pPr>
+            <w:r>
+              <w:rPr>
+                <w:lang w:val="en-GB"/>
+              </w:rPr>
+              <w:t>Create an order</w:t>
+            </w:r>
+          </w:p>
+        </w:tc>
+        <w:tc>
+          <w:tcPr>
+            <w:tcW w:w="0" w:type="auto"/>
+          </w:tcPr>
+          <w:p>
+            <w:pPr>
+              <w:cnfStyle w:val="000000100000" w:firstRow="0" w:lastRow="0" w:firstColumn="0" w:lastColumn="0" w:oddVBand="0" w:evenVBand="0" w:oddHBand="1" w:evenHBand="0" w:firstRowFirstColumn="0" w:firstRowLastColumn="0" w:lastRowFirstColumn="0" w:lastRowLastColumn="0"/>
+              <w:rPr>
+                <w:lang w:val="en-GB"/>
+              </w:rPr>
+            </w:pPr>
+            <w:r>
+              <w:rPr>
+                <w:lang w:val="en-GB"/>
+              </w:rPr>
+              <w:t>Enter date from the past</w:t>
+            </w:r>
+          </w:p>
+        </w:tc>
+        <w:tc>
+          <w:tcPr>
+            <w:tcW w:w="0" w:type="auto"/>
+          </w:tcPr>
+          <w:p>
+            <w:pPr>
+              <w:cnfStyle w:val="000000100000" w:firstRow="0" w:lastRow="0" w:firstColumn="0" w:lastColumn="0" w:oddVBand="0" w:evenVBand="0" w:oddHBand="1" w:evenHBand="0" w:firstRowFirstColumn="0" w:firstRowLastColumn="0" w:lastRowFirstColumn="0" w:lastRowLastColumn="0"/>
+              <w:rPr>
+                <w:lang w:val="en-GB"/>
+              </w:rPr>
+            </w:pPr>
+            <w:r>
+              <w:rPr>
+                <w:lang w:val="en-GB"/>
+              </w:rPr>
+              <w:t>Logged in as commercial</w:t>
+            </w:r>
+          </w:p>
+        </w:tc>
+        <w:tc>
+          <w:tcPr>
+            <w:tcW w:w="0" w:type="auto"/>
+          </w:tcPr>
+          <w:p>
+            <w:pPr>
+              <w:ind w:left="151" w:hanging="214"/>
+              <w:cnfStyle w:val="000000100000" w:firstRow="0" w:lastRow="0" w:firstColumn="0" w:lastColumn="0" w:oddVBand="0" w:evenVBand="0" w:oddHBand="1" w:evenHBand="0" w:firstRowFirstColumn="0" w:firstRowLastColumn="0" w:lastRowFirstColumn="0" w:lastRowLastColumn="0"/>
+              <w:rPr>
+                <w:lang w:val="en-GB"/>
+              </w:rPr>
+            </w:pPr>
+            <w:r>
+              <w:rPr>
+                <w:lang w:val="en-GB"/>
+              </w:rPr>
+              <w:t>1.</w:t>
+            </w:r>
+            <w:r>
+              <w:rPr>
+                <w:lang w:val="en-GB"/>
+              </w:rPr>
+              <w:tab/>
+              <w:t>Open locations page</w:t>
+            </w:r>
+          </w:p>
+          <w:p>
+            <w:pPr>
+              <w:ind w:left="151" w:hanging="214"/>
+              <w:cnfStyle w:val="000000100000" w:firstRow="0" w:lastRow="0" w:firstColumn="0" w:lastColumn="0" w:oddVBand="0" w:evenVBand="0" w:oddHBand="1" w:evenHBand="0" w:firstRowFirstColumn="0" w:firstRowLastColumn="0" w:lastRowFirstColumn="0" w:lastRowLastColumn="0"/>
+              <w:rPr>
+                <w:lang w:val="en-GB"/>
+              </w:rPr>
+            </w:pPr>
+            <w:r>
+              <w:rPr>
+                <w:lang w:val="en-GB"/>
+              </w:rPr>
+              <w:lastRenderedPageBreak/>
+              <w:t>2.</w:t>
+            </w:r>
+            <w:r>
+              <w:rPr>
+                <w:lang w:val="en-GB"/>
+              </w:rPr>
+              <w:tab/>
+              <w:t>Select location</w:t>
+            </w:r>
+          </w:p>
+          <w:p>
+            <w:pPr>
+              <w:ind w:left="151" w:hanging="214"/>
+              <w:cnfStyle w:val="000000100000" w:firstRow="0" w:lastRow="0" w:firstColumn="0" w:lastColumn="0" w:oddVBand="0" w:evenVBand="0" w:oddHBand="1" w:evenHBand="0" w:firstRowFirstColumn="0" w:firstRowLastColumn="0" w:lastRowFirstColumn="0" w:lastRowLastColumn="0"/>
+              <w:rPr>
+                <w:lang w:val="en-GB"/>
+              </w:rPr>
+            </w:pPr>
+            <w:r>
+              <w:rPr>
+                <w:lang w:val="en-GB"/>
+              </w:rPr>
+              <w:t>3.</w:t>
+            </w:r>
+            <w:r>
+              <w:rPr>
+                <w:lang w:val="en-GB"/>
+              </w:rPr>
+              <w:tab/>
+              <w:t>Press Create order</w:t>
+            </w:r>
+          </w:p>
+          <w:p>
+            <w:pPr>
+              <w:ind w:left="151" w:hanging="214"/>
+              <w:cnfStyle w:val="000000100000" w:firstRow="0" w:lastRow="0" w:firstColumn="0" w:lastColumn="0" w:oddVBand="0" w:evenVBand="0" w:oddHBand="1" w:evenHBand="0" w:firstRowFirstColumn="0" w:firstRowLastColumn="0" w:lastRowFirstColumn="0" w:lastRowLastColumn="0"/>
+              <w:rPr>
+                <w:lang w:val="en-GB"/>
+              </w:rPr>
+            </w:pPr>
+            <w:r>
+              <w:rPr>
+                <w:lang w:val="en-GB"/>
+              </w:rPr>
+              <w:t>4.</w:t>
+            </w:r>
+            <w:r>
+              <w:rPr>
+                <w:lang w:val="en-GB"/>
+              </w:rPr>
+              <w:tab/>
+              <w:t>Enter data</w:t>
+            </w:r>
+          </w:p>
+          <w:p>
+            <w:pPr>
+              <w:ind w:left="151" w:hanging="214"/>
+              <w:cnfStyle w:val="000000100000" w:firstRow="0" w:lastRow="0" w:firstColumn="0" w:lastColumn="0" w:oddVBand="0" w:evenVBand="0" w:oddHBand="1" w:evenHBand="0" w:firstRowFirstColumn="0" w:firstRowLastColumn="0" w:lastRowFirstColumn="0" w:lastRowLastColumn="0"/>
+              <w:rPr>
+                <w:lang w:val="en-GB"/>
+              </w:rPr>
+            </w:pPr>
+            <w:r>
+              <w:rPr>
+                <w:lang w:val="en-GB"/>
+              </w:rPr>
+              <w:t>5.</w:t>
+            </w:r>
+            <w:r>
+              <w:rPr>
+                <w:lang w:val="en-GB"/>
+              </w:rPr>
+              <w:tab/>
+              <w:t>Press create</w:t>
+            </w:r>
+          </w:p>
+        </w:tc>
+        <w:tc>
+          <w:tcPr>
+            <w:tcW w:w="0" w:type="auto"/>
+          </w:tcPr>
+          <w:p>
+            <w:pPr>
+              <w:cnfStyle w:val="000000100000" w:firstRow="0" w:lastRow="0" w:firstColumn="0" w:lastColumn="0" w:oddVBand="0" w:evenVBand="0" w:oddHBand="1" w:evenHBand="0" w:firstRowFirstColumn="0" w:firstRowLastColumn="0" w:lastRowFirstColumn="0" w:lastRowLastColumn="0"/>
+              <w:rPr>
+                <w:lang w:val="en-GB"/>
+              </w:rPr>
+            </w:pPr>
+            <w:r>
+              <w:rPr>
+                <w:lang w:val="en-GB"/>
+              </w:rPr>
+              <w:lastRenderedPageBreak/>
+              <w:t>20.05.2020</w:t>
+            </w:r>
+          </w:p>
+          <w:p>
+            <w:pPr>
+              <w:cnfStyle w:val="000000100000" w:firstRow="0" w:lastRow="0" w:firstColumn="0" w:lastColumn="0" w:oddVBand="0" w:evenVBand="0" w:oddHBand="1" w:evenHBand="0" w:firstRowFirstColumn="0" w:firstRowLastColumn="0" w:lastRowFirstColumn="0" w:lastRowLastColumn="0"/>
+              <w:rPr>
+                <w:lang w:val="en-GB"/>
+              </w:rPr>
+            </w:pPr>
+            <w:r>
+              <w:rPr>
+                <w:lang w:val="en-GB"/>
+              </w:rPr>
+              <w:t>5</w:t>
+            </w:r>
+          </w:p>
+          <w:p>
+            <w:pPr>
+              <w:cnfStyle w:val="000000100000" w:firstRow="0" w:lastRow="0" w:firstColumn="0" w:lastColumn="0" w:oddVBand="0" w:evenVBand="0" w:oddHBand="1" w:evenHBand="0" w:firstRowFirstColumn="0" w:firstRowLastColumn="0" w:lastRowFirstColumn="0" w:lastRowLastColumn="0"/>
+              <w:rPr>
+                <w:lang w:val="en-GB"/>
+              </w:rPr>
+            </w:pPr>
+            <w:r>
+              <w:rPr>
+                <w:lang w:val="en-GB"/>
+              </w:rPr>
+              <w:lastRenderedPageBreak/>
+              <w:t>Address</w:t>
+            </w:r>
+          </w:p>
+          <w:p>
+            <w:pPr>
+              <w:cnfStyle w:val="000000100000" w:firstRow="0" w:lastRow="0" w:firstColumn="0" w:lastColumn="0" w:oddVBand="0" w:evenVBand="0" w:oddHBand="1" w:evenHBand="0" w:firstRowFirstColumn="0" w:firstRowLastColumn="0" w:lastRowFirstColumn="0" w:lastRowLastColumn="0"/>
+              <w:rPr>
+                <w:lang w:val="en-GB"/>
+              </w:rPr>
+            </w:pPr>
+            <w:r>
+              <w:rPr>
+                <w:lang w:val="en-GB"/>
+              </w:rPr>
+              <w:t>Organic</w:t>
+            </w:r>
+          </w:p>
+        </w:tc>
+        <w:tc>
+          <w:tcPr>
+            <w:tcW w:w="0" w:type="auto"/>
+          </w:tcPr>
+          <w:p>
+            <w:pPr>
+              <w:cnfStyle w:val="000000100000" w:firstRow="0" w:lastRow="0" w:firstColumn="0" w:lastColumn="0" w:oddVBand="0" w:evenVBand="0" w:oddHBand="1" w:evenHBand="0" w:firstRowFirstColumn="0" w:firstRowLastColumn="0" w:lastRowFirstColumn="0" w:lastRowLastColumn="0"/>
+              <w:rPr>
+                <w:lang w:val="en-GB"/>
+              </w:rPr>
+            </w:pPr>
+            <w:r>
+              <w:rPr>
+                <w:lang w:val="en-GB"/>
+              </w:rPr>
+              <w:lastRenderedPageBreak/>
+              <w:t xml:space="preserve">Order is not placed </w:t>
+            </w:r>
+          </w:p>
+          <w:p>
+            <w:pPr>
+              <w:cnfStyle w:val="000000100000" w:firstRow="0" w:lastRow="0" w:firstColumn="0" w:lastColumn="0" w:oddVBand="0" w:evenVBand="0" w:oddHBand="1" w:evenHBand="0" w:firstRowFirstColumn="0" w:firstRowLastColumn="0" w:lastRowFirstColumn="0" w:lastRowLastColumn="0"/>
+              <w:rPr>
+                <w:lang w:val="en-GB"/>
+              </w:rPr>
+            </w:pPr>
+            <w:r>
+              <w:rPr>
+                <w:lang w:val="en-GB"/>
+              </w:rPr>
+              <w:lastRenderedPageBreak/>
+              <w:t>Errors are shown</w:t>
+            </w:r>
+          </w:p>
+        </w:tc>
+        <w:tc>
+          <w:tcPr>
+            <w:tcW w:w="0" w:type="auto"/>
+          </w:tcPr>
+          <w:p>
+            <w:pPr>
+              <w:cnfStyle w:val="000000100000" w:firstRow="0" w:lastRow="0" w:firstColumn="0" w:lastColumn="0" w:oddVBand="0" w:evenVBand="0" w:oddHBand="1" w:evenHBand="0" w:firstRowFirstColumn="0" w:firstRowLastColumn="0" w:lastRowFirstColumn="0" w:lastRowLastColumn="0"/>
+              <w:rPr>
+                <w:lang w:val="en-GB"/>
+              </w:rPr>
+            </w:pPr>
+            <w:r>
+              <w:rPr>
+                <w:lang w:val="en-GB"/>
+              </w:rPr>
+              <w:lastRenderedPageBreak/>
+              <w:t xml:space="preserve">Order is not placed </w:t>
+            </w:r>
+          </w:p>
+          <w:p>
+            <w:pPr>
+              <w:cnfStyle w:val="000000100000" w:firstRow="0" w:lastRow="0" w:firstColumn="0" w:lastColumn="0" w:oddVBand="0" w:evenVBand="0" w:oddHBand="1" w:evenHBand="0" w:firstRowFirstColumn="0" w:firstRowLastColumn="0" w:lastRowFirstColumn="0" w:lastRowLastColumn="0"/>
+              <w:rPr>
+                <w:lang w:val="en-GB"/>
+              </w:rPr>
+            </w:pPr>
+            <w:r>
+              <w:rPr>
+                <w:lang w:val="en-GB"/>
+              </w:rPr>
+              <w:lastRenderedPageBreak/>
+              <w:t>Errors are shown</w:t>
+            </w:r>
+          </w:p>
+        </w:tc>
+        <w:tc>
+          <w:tcPr>
+            <w:tcW w:w="0" w:type="auto"/>
+          </w:tcPr>
+          <w:p>
+            <w:pPr>
+              <w:cnfStyle w:val="000000100000" w:firstRow="0" w:lastRow="0" w:firstColumn="0" w:lastColumn="0" w:oddVBand="0" w:evenVBand="0" w:oddHBand="1" w:evenHBand="0" w:firstRowFirstColumn="0" w:firstRowLastColumn="0" w:lastRowFirstColumn="0" w:lastRowLastColumn="0"/>
+              <w:rPr>
+                <w:lang w:val="en-GB"/>
+              </w:rPr>
+            </w:pPr>
+            <w:r>
+              <w:rPr>
+                <w:lang w:val="en-GB"/>
+              </w:rPr>
+              <w:lastRenderedPageBreak/>
+              <w:t>Passes</w:t>
+            </w:r>
+            <w:bookmarkStart w:id="0" w:name="_GoBack"/>
+            <w:bookmarkEnd w:id="0"/>
+          </w:p>
+        </w:tc>
+      </w:tr>
+      <w:tr>
+        <w:tc>
+          <w:tcPr>
+            <w:cnfStyle w:val="001000000000" w:firstRow="0" w:lastRow="0" w:firstColumn="1" w:lastColumn="0" w:oddVBand="0" w:evenVBand="0" w:oddHBand="0" w:evenHBand="0" w:firstRowFirstColumn="0" w:firstRowLastColumn="0" w:lastRowFirstColumn="0" w:lastRowLastColumn="0"/>
+            <w:tcW w:w="0" w:type="auto"/>
+          </w:tcPr>
+          <w:p>
+            <w:pPr>
+              <w:rPr>
+                <w:lang w:val="en-GB"/>
+              </w:rPr>
+            </w:pPr>
+            <w:r>
+              <w:rPr>
+                <w:lang w:val="en-GB"/>
+              </w:rPr>
               <w:lastRenderedPageBreak/>
               <w:t>TC_CO_</w:t>
             </w:r>
@@ -13761,17 +14045,17 @@
               <w:rPr>
                 <w:lang w:val="en-GB"/>
               </w:rPr>
-              <w:t>2</w:t>
-            </w:r>
-          </w:p>
-        </w:tc>
-        <w:tc>
-          <w:tcPr>
-            <w:tcW w:w="0" w:type="auto"/>
-          </w:tcPr>
-          <w:p>
-            <w:pPr>
-              <w:cnfStyle w:val="000000100000" w:firstRow="0" w:lastRow="0" w:firstColumn="0" w:lastColumn="0" w:oddVBand="0" w:evenVBand="0" w:oddHBand="1" w:evenHBand="0" w:firstRowFirstColumn="0" w:firstRowLastColumn="0" w:lastRowFirstColumn="0" w:lastRowLastColumn="0"/>
+              <w:t>3</w:t>
+            </w:r>
+          </w:p>
+        </w:tc>
+        <w:tc>
+          <w:tcPr>
+            <w:tcW w:w="0" w:type="auto"/>
+          </w:tcPr>
+          <w:p>
+            <w:pPr>
+              <w:cnfStyle w:val="000000000000" w:firstRow="0" w:lastRow="0" w:firstColumn="0" w:lastColumn="0" w:oddVBand="0" w:evenVBand="0" w:oddHBand="0" w:evenHBand="0" w:firstRowFirstColumn="0" w:firstRowLastColumn="0" w:lastRowFirstColumn="0" w:lastRowLastColumn="0"/>
               <w:rPr>
                 <w:lang w:val="en-GB"/>
               </w:rPr>
@@ -13790,26 +14074,26 @@
           </w:tcPr>
           <w:p>
             <w:pPr>
-              <w:cnfStyle w:val="000000100000" w:firstRow="0" w:lastRow="0" w:firstColumn="0" w:lastColumn="0" w:oddVBand="0" w:evenVBand="0" w:oddHBand="1" w:evenHBand="0" w:firstRowFirstColumn="0" w:firstRowLastColumn="0" w:lastRowFirstColumn="0" w:lastRowLastColumn="0"/>
-              <w:rPr>
-                <w:lang w:val="en-GB"/>
-              </w:rPr>
-            </w:pPr>
-            <w:r>
-              <w:rPr>
-                <w:lang w:val="en-GB"/>
-              </w:rPr>
-              <w:t>Enter date from the past</w:t>
-            </w:r>
-          </w:p>
-        </w:tc>
-        <w:tc>
-          <w:tcPr>
-            <w:tcW w:w="0" w:type="auto"/>
-          </w:tcPr>
-          <w:p>
-            <w:pPr>
-              <w:cnfStyle w:val="000000100000" w:firstRow="0" w:lastRow="0" w:firstColumn="0" w:lastColumn="0" w:oddVBand="0" w:evenVBand="0" w:oddHBand="1" w:evenHBand="0" w:firstRowFirstColumn="0" w:firstRowLastColumn="0" w:lastRowFirstColumn="0" w:lastRowLastColumn="0"/>
+              <w:cnfStyle w:val="000000000000" w:firstRow="0" w:lastRow="0" w:firstColumn="0" w:lastColumn="0" w:oddVBand="0" w:evenVBand="0" w:oddHBand="0" w:evenHBand="0" w:firstRowFirstColumn="0" w:firstRowLastColumn="0" w:lastRowFirstColumn="0" w:lastRowLastColumn="0"/>
+              <w:rPr>
+                <w:lang w:val="en-GB"/>
+              </w:rPr>
+            </w:pPr>
+            <w:r>
+              <w:rPr>
+                <w:lang w:val="en-GB"/>
+              </w:rPr>
+              <w:t>Enter negative mass</w:t>
+            </w:r>
+          </w:p>
+        </w:tc>
+        <w:tc>
+          <w:tcPr>
+            <w:tcW w:w="0" w:type="auto"/>
+          </w:tcPr>
+          <w:p>
+            <w:pPr>
+              <w:cnfStyle w:val="000000000000" w:firstRow="0" w:lastRow="0" w:firstColumn="0" w:lastColumn="0" w:oddVBand="0" w:evenVBand="0" w:oddHBand="0" w:evenHBand="0" w:firstRowFirstColumn="0" w:firstRowLastColumn="0" w:lastRowFirstColumn="0" w:lastRowLastColumn="0"/>
               <w:rPr>
                 <w:lang w:val="en-GB"/>
               </w:rPr>
@@ -13829,7 +14113,7 @@
           <w:p>
             <w:pPr>
               <w:ind w:left="151" w:hanging="214"/>
-              <w:cnfStyle w:val="000000100000" w:firstRow="0" w:lastRow="0" w:firstColumn="0" w:lastColumn="0" w:oddVBand="0" w:evenVBand="0" w:oddHBand="1" w:evenHBand="0" w:firstRowFirstColumn="0" w:firstRowLastColumn="0" w:lastRowFirstColumn="0" w:lastRowLastColumn="0"/>
+              <w:cnfStyle w:val="000000000000" w:firstRow="0" w:lastRow="0" w:firstColumn="0" w:lastColumn="0" w:oddVBand="0" w:evenVBand="0" w:oddHBand="0" w:evenHBand="0" w:firstRowFirstColumn="0" w:firstRowLastColumn="0" w:lastRowFirstColumn="0" w:lastRowLastColumn="0"/>
               <w:rPr>
                 <w:lang w:val="en-GB"/>
               </w:rPr>
@@ -13851,7 +14135,7 @@
           <w:p>
             <w:pPr>
               <w:ind w:left="151" w:hanging="214"/>
-              <w:cnfStyle w:val="000000100000" w:firstRow="0" w:lastRow="0" w:firstColumn="0" w:lastColumn="0" w:oddVBand="0" w:evenVBand="0" w:oddHBand="1" w:evenHBand="0" w:firstRowFirstColumn="0" w:firstRowLastColumn="0" w:lastRowFirstColumn="0" w:lastRowLastColumn="0"/>
+              <w:cnfStyle w:val="000000000000" w:firstRow="0" w:lastRow="0" w:firstColumn="0" w:lastColumn="0" w:oddVBand="0" w:evenVBand="0" w:oddHBand="0" w:evenHBand="0" w:firstRowFirstColumn="0" w:firstRowLastColumn="0" w:lastRowFirstColumn="0" w:lastRowLastColumn="0"/>
               <w:rPr>
                 <w:lang w:val="en-GB"/>
               </w:rPr>
@@ -13873,7 +14157,7 @@
           <w:p>
             <w:pPr>
               <w:ind w:left="151" w:hanging="214"/>
-              <w:cnfStyle w:val="000000100000" w:firstRow="0" w:lastRow="0" w:firstColumn="0" w:lastColumn="0" w:oddVBand="0" w:evenVBand="0" w:oddHBand="1" w:evenHBand="0" w:firstRowFirstColumn="0" w:firstRowLastColumn="0" w:lastRowFirstColumn="0" w:lastRowLastColumn="0"/>
+              <w:cnfStyle w:val="000000000000" w:firstRow="0" w:lastRow="0" w:firstColumn="0" w:lastColumn="0" w:oddVBand="0" w:evenVBand="0" w:oddHBand="0" w:evenHBand="0" w:firstRowFirstColumn="0" w:firstRowLastColumn="0" w:lastRowFirstColumn="0" w:lastRowLastColumn="0"/>
               <w:rPr>
                 <w:lang w:val="en-GB"/>
               </w:rPr>
@@ -13895,7 +14179,7 @@
           <w:p>
             <w:pPr>
               <w:ind w:left="151" w:hanging="214"/>
-              <w:cnfStyle w:val="000000100000" w:firstRow="0" w:lastRow="0" w:firstColumn="0" w:lastColumn="0" w:oddVBand="0" w:evenVBand="0" w:oddHBand="1" w:evenHBand="0" w:firstRowFirstColumn="0" w:firstRowLastColumn="0" w:lastRowFirstColumn="0" w:lastRowLastColumn="0"/>
+              <w:cnfStyle w:val="000000000000" w:firstRow="0" w:lastRow="0" w:firstColumn="0" w:lastColumn="0" w:oddVBand="0" w:evenVBand="0" w:oddHBand="0" w:evenHBand="0" w:firstRowFirstColumn="0" w:firstRowLastColumn="0" w:lastRowFirstColumn="0" w:lastRowLastColumn="0"/>
               <w:rPr>
                 <w:lang w:val="en-GB"/>
               </w:rPr>
@@ -13917,7 +14201,7 @@
           <w:p>
             <w:pPr>
               <w:ind w:left="151" w:hanging="214"/>
-              <w:cnfStyle w:val="000000100000" w:firstRow="0" w:lastRow="0" w:firstColumn="0" w:lastColumn="0" w:oddVBand="0" w:evenVBand="0" w:oddHBand="1" w:evenHBand="0" w:firstRowFirstColumn="0" w:firstRowLastColumn="0" w:lastRowFirstColumn="0" w:lastRowLastColumn="0"/>
+              <w:cnfStyle w:val="000000000000" w:firstRow="0" w:lastRow="0" w:firstColumn="0" w:lastColumn="0" w:oddVBand="0" w:evenVBand="0" w:oddHBand="0" w:evenHBand="0" w:firstRowFirstColumn="0" w:firstRowLastColumn="0" w:lastRowFirstColumn="0" w:lastRowLastColumn="0"/>
               <w:rPr>
                 <w:lang w:val="en-GB"/>
               </w:rPr>
@@ -13943,394 +14227,30 @@
           </w:tcPr>
           <w:p>
             <w:pPr>
-              <w:cnfStyle w:val="000000100000" w:firstRow="0" w:lastRow="0" w:firstColumn="0" w:lastColumn="0" w:oddVBand="0" w:evenVBand="0" w:oddHBand="1" w:evenHBand="0" w:firstRowFirstColumn="0" w:firstRowLastColumn="0" w:lastRowFirstColumn="0" w:lastRowLastColumn="0"/>
-              <w:rPr>
-                <w:lang w:val="en-GB"/>
-              </w:rPr>
-            </w:pPr>
-            <w:r>
-              <w:rPr>
-                <w:lang w:val="en-GB"/>
-              </w:rPr>
-              <w:t>20.05.202</w:t>
-            </w:r>
-            <w:r>
-              <w:rPr>
-                <w:lang w:val="en-GB"/>
-              </w:rPr>
-              <w:t>0</w:t>
-            </w:r>
-          </w:p>
-          <w:p>
-            <w:pPr>
-              <w:cnfStyle w:val="000000100000" w:firstRow="0" w:lastRow="0" w:firstColumn="0" w:lastColumn="0" w:oddVBand="0" w:evenVBand="0" w:oddHBand="1" w:evenHBand="0" w:firstRowFirstColumn="0" w:firstRowLastColumn="0" w:lastRowFirstColumn="0" w:lastRowLastColumn="0"/>
-              <w:rPr>
-                <w:lang w:val="en-GB"/>
-              </w:rPr>
-            </w:pPr>
-            <w:r>
-              <w:rPr>
-                <w:lang w:val="en-GB"/>
-              </w:rPr>
-              <w:t>5</w:t>
-            </w:r>
-          </w:p>
-          <w:p>
-            <w:pPr>
-              <w:cnfStyle w:val="000000100000" w:firstRow="0" w:lastRow="0" w:firstColumn="0" w:lastColumn="0" w:oddVBand="0" w:evenVBand="0" w:oddHBand="1" w:evenHBand="0" w:firstRowFirstColumn="0" w:firstRowLastColumn="0" w:lastRowFirstColumn="0" w:lastRowLastColumn="0"/>
-              <w:rPr>
-                <w:lang w:val="en-GB"/>
-              </w:rPr>
-            </w:pPr>
-            <w:r>
-              <w:rPr>
-                <w:lang w:val="en-GB"/>
-              </w:rPr>
-              <w:t>Address</w:t>
-            </w:r>
-          </w:p>
-          <w:p>
-            <w:pPr>
-              <w:cnfStyle w:val="000000100000" w:firstRow="0" w:lastRow="0" w:firstColumn="0" w:lastColumn="0" w:oddVBand="0" w:evenVBand="0" w:oddHBand="1" w:evenHBand="0" w:firstRowFirstColumn="0" w:firstRowLastColumn="0" w:lastRowFirstColumn="0" w:lastRowLastColumn="0"/>
-              <w:rPr>
-                <w:lang w:val="en-GB"/>
-              </w:rPr>
-            </w:pPr>
-            <w:r>
-              <w:rPr>
-                <w:lang w:val="en-GB"/>
-              </w:rPr>
-              <w:t>Organic</w:t>
-            </w:r>
-          </w:p>
-        </w:tc>
-        <w:tc>
-          <w:tcPr>
-            <w:tcW w:w="0" w:type="auto"/>
-          </w:tcPr>
-          <w:p>
-            <w:pPr>
-              <w:cnfStyle w:val="000000100000" w:firstRow="0" w:lastRow="0" w:firstColumn="0" w:lastColumn="0" w:oddVBand="0" w:evenVBand="0" w:oddHBand="1" w:evenHBand="0" w:firstRowFirstColumn="0" w:firstRowLastColumn="0" w:lastRowFirstColumn="0" w:lastRowLastColumn="0"/>
-              <w:rPr>
-                <w:lang w:val="en-GB"/>
-              </w:rPr>
-            </w:pPr>
-            <w:r>
-              <w:rPr>
-                <w:lang w:val="en-GB"/>
-              </w:rPr>
-              <w:t xml:space="preserve">Order is not placed </w:t>
-            </w:r>
-          </w:p>
-          <w:p>
-            <w:pPr>
-              <w:cnfStyle w:val="000000100000" w:firstRow="0" w:lastRow="0" w:firstColumn="0" w:lastColumn="0" w:oddVBand="0" w:evenVBand="0" w:oddHBand="1" w:evenHBand="0" w:firstRowFirstColumn="0" w:firstRowLastColumn="0" w:lastRowFirstColumn="0" w:lastRowLastColumn="0"/>
-              <w:rPr>
-                <w:lang w:val="en-GB"/>
-              </w:rPr>
-            </w:pPr>
-            <w:r>
-              <w:rPr>
-                <w:lang w:val="en-GB"/>
-              </w:rPr>
-              <w:t>Errors are shown</w:t>
-            </w:r>
-          </w:p>
-        </w:tc>
-        <w:tc>
-          <w:tcPr>
-            <w:tcW w:w="0" w:type="auto"/>
-          </w:tcPr>
-          <w:p>
-            <w:pPr>
-              <w:cnfStyle w:val="000000100000" w:firstRow="0" w:lastRow="0" w:firstColumn="0" w:lastColumn="0" w:oddVBand="0" w:evenVBand="0" w:oddHBand="1" w:evenHBand="0" w:firstRowFirstColumn="0" w:firstRowLastColumn="0" w:lastRowFirstColumn="0" w:lastRowLastColumn="0"/>
-              <w:rPr>
-                <w:lang w:val="en-GB"/>
-              </w:rPr>
-            </w:pPr>
-            <w:r>
-              <w:rPr>
-                <w:lang w:val="en-GB"/>
-              </w:rPr>
-              <w:t>Order is placed</w:t>
-            </w:r>
-          </w:p>
-          <w:p>
-            <w:pPr>
-              <w:cnfStyle w:val="000000100000" w:firstRow="0" w:lastRow="0" w:firstColumn="0" w:lastColumn="0" w:oddVBand="0" w:evenVBand="0" w:oddHBand="1" w:evenHBand="0" w:firstRowFirstColumn="0" w:firstRowLastColumn="0" w:lastRowFirstColumn="0" w:lastRowLastColumn="0"/>
-              <w:rPr>
-                <w:lang w:val="en-GB"/>
-              </w:rPr>
-            </w:pPr>
-            <w:r>
-              <w:rPr>
-                <w:lang w:val="en-GB"/>
-              </w:rPr>
-              <w:t>User is returned to locations page</w:t>
-            </w:r>
-          </w:p>
-        </w:tc>
-        <w:tc>
-          <w:tcPr>
-            <w:tcW w:w="0" w:type="auto"/>
-            <w:shd w:val="clear" w:color="auto" w:fill="F4B083" w:themeFill="accent2" w:themeFillTint="99"/>
-          </w:tcPr>
-          <w:p>
-            <w:pPr>
-              <w:cnfStyle w:val="000000100000" w:firstRow="0" w:lastRow="0" w:firstColumn="0" w:lastColumn="0" w:oddVBand="0" w:evenVBand="0" w:oddHBand="1" w:evenHBand="0" w:firstRowFirstColumn="0" w:firstRowLastColumn="0" w:lastRowFirstColumn="0" w:lastRowLastColumn="0"/>
-              <w:rPr>
-                <w:lang w:val="en-GB"/>
-              </w:rPr>
-            </w:pPr>
-            <w:r>
-              <w:rPr>
-                <w:lang w:val="en-GB"/>
-              </w:rPr>
-              <w:t>Fails</w:t>
-            </w:r>
-          </w:p>
-        </w:tc>
-      </w:tr>
-      <w:tr>
-        <w:tc>
-          <w:tcPr>
-            <w:cnfStyle w:val="001000000000" w:firstRow="0" w:lastRow="0" w:firstColumn="1" w:lastColumn="0" w:oddVBand="0" w:evenVBand="0" w:oddHBand="0" w:evenHBand="0" w:firstRowFirstColumn="0" w:firstRowLastColumn="0" w:lastRowFirstColumn="0" w:lastRowLastColumn="0"/>
-            <w:tcW w:w="0" w:type="auto"/>
-          </w:tcPr>
-          <w:p>
-            <w:pPr>
-              <w:rPr>
-                <w:lang w:val="en-GB"/>
-              </w:rPr>
-            </w:pPr>
-            <w:r>
-              <w:rPr>
-                <w:lang w:val="en-GB"/>
-              </w:rPr>
-              <w:t>TC_CO_</w:t>
-            </w:r>
-            <w:r>
-              <w:rPr>
-                <w:lang w:val="en-GB"/>
-              </w:rPr>
-              <w:t>3</w:t>
-            </w:r>
-          </w:p>
-        </w:tc>
-        <w:tc>
-          <w:tcPr>
-            <w:tcW w:w="0" w:type="auto"/>
-          </w:tcPr>
-          <w:p>
-            <w:pPr>
-              <w:cnfStyle w:val="000000000000" w:firstRow="0" w:lastRow="0" w:firstColumn="0" w:lastColumn="0" w:oddVBand="0" w:evenVBand="0" w:oddHBand="0" w:evenHBand="0" w:firstRowFirstColumn="0" w:firstRowLastColumn="0" w:lastRowFirstColumn="0" w:lastRowLastColumn="0"/>
-              <w:rPr>
-                <w:lang w:val="en-GB"/>
-              </w:rPr>
-            </w:pPr>
-            <w:r>
-              <w:rPr>
-                <w:lang w:val="en-GB"/>
-              </w:rPr>
-              <w:t>Create an order</w:t>
-            </w:r>
-          </w:p>
-        </w:tc>
-        <w:tc>
-          <w:tcPr>
-            <w:tcW w:w="0" w:type="auto"/>
-          </w:tcPr>
-          <w:p>
-            <w:pPr>
-              <w:cnfStyle w:val="000000000000" w:firstRow="0" w:lastRow="0" w:firstColumn="0" w:lastColumn="0" w:oddVBand="0" w:evenVBand="0" w:oddHBand="0" w:evenHBand="0" w:firstRowFirstColumn="0" w:firstRowLastColumn="0" w:lastRowFirstColumn="0" w:lastRowLastColumn="0"/>
-              <w:rPr>
-                <w:lang w:val="en-GB"/>
-              </w:rPr>
-            </w:pPr>
-            <w:r>
-              <w:rPr>
-                <w:lang w:val="en-GB"/>
-              </w:rPr>
-              <w:t>Enter negative mass</w:t>
-            </w:r>
-          </w:p>
-        </w:tc>
-        <w:tc>
-          <w:tcPr>
-            <w:tcW w:w="0" w:type="auto"/>
-          </w:tcPr>
-          <w:p>
-            <w:pPr>
-              <w:cnfStyle w:val="000000000000" w:firstRow="0" w:lastRow="0" w:firstColumn="0" w:lastColumn="0" w:oddVBand="0" w:evenVBand="0" w:oddHBand="0" w:evenHBand="0" w:firstRowFirstColumn="0" w:firstRowLastColumn="0" w:lastRowFirstColumn="0" w:lastRowLastColumn="0"/>
-              <w:rPr>
-                <w:lang w:val="en-GB"/>
-              </w:rPr>
-            </w:pPr>
-            <w:r>
-              <w:rPr>
-                <w:lang w:val="en-GB"/>
-              </w:rPr>
-              <w:t>Logged in as commercial</w:t>
-            </w:r>
-          </w:p>
-        </w:tc>
-        <w:tc>
-          <w:tcPr>
-            <w:tcW w:w="0" w:type="auto"/>
-          </w:tcPr>
-          <w:p>
-            <w:pPr>
-              <w:ind w:left="151" w:hanging="214"/>
-              <w:cnfStyle w:val="000000000000" w:firstRow="0" w:lastRow="0" w:firstColumn="0" w:lastColumn="0" w:oddVBand="0" w:evenVBand="0" w:oddHBand="0" w:evenHBand="0" w:firstRowFirstColumn="0" w:firstRowLastColumn="0" w:lastRowFirstColumn="0" w:lastRowLastColumn="0"/>
-              <w:rPr>
-                <w:lang w:val="en-GB"/>
-              </w:rPr>
-            </w:pPr>
-            <w:r>
-              <w:rPr>
-                <w:lang w:val="en-GB"/>
-              </w:rPr>
-              <w:t>1.</w:t>
-            </w:r>
-            <w:r>
-              <w:rPr>
-                <w:lang w:val="en-GB"/>
-              </w:rPr>
-              <w:tab/>
-              <w:t>Open locations page</w:t>
-            </w:r>
-          </w:p>
-          <w:p>
-            <w:pPr>
-              <w:ind w:left="151" w:hanging="214"/>
-              <w:cnfStyle w:val="000000000000" w:firstRow="0" w:lastRow="0" w:firstColumn="0" w:lastColumn="0" w:oddVBand="0" w:evenVBand="0" w:oddHBand="0" w:evenHBand="0" w:firstRowFirstColumn="0" w:firstRowLastColumn="0" w:lastRowFirstColumn="0" w:lastRowLastColumn="0"/>
-              <w:rPr>
-                <w:lang w:val="en-GB"/>
-              </w:rPr>
-            </w:pPr>
-            <w:r>
-              <w:rPr>
-                <w:lang w:val="en-GB"/>
-              </w:rPr>
-              <w:t>2.</w:t>
-            </w:r>
-            <w:r>
-              <w:rPr>
-                <w:lang w:val="en-GB"/>
-              </w:rPr>
-              <w:tab/>
-              <w:t>Select location</w:t>
-            </w:r>
-          </w:p>
-          <w:p>
-            <w:pPr>
-              <w:ind w:left="151" w:hanging="214"/>
-              <w:cnfStyle w:val="000000000000" w:firstRow="0" w:lastRow="0" w:firstColumn="0" w:lastColumn="0" w:oddVBand="0" w:evenVBand="0" w:oddHBand="0" w:evenHBand="0" w:firstRowFirstColumn="0" w:firstRowLastColumn="0" w:lastRowFirstColumn="0" w:lastRowLastColumn="0"/>
-              <w:rPr>
-                <w:lang w:val="en-GB"/>
-              </w:rPr>
-            </w:pPr>
-            <w:r>
-              <w:rPr>
-                <w:lang w:val="en-GB"/>
-              </w:rPr>
-              <w:t>3.</w:t>
-            </w:r>
-            <w:r>
-              <w:rPr>
-                <w:lang w:val="en-GB"/>
-              </w:rPr>
-              <w:tab/>
-              <w:t>Press Create order</w:t>
-            </w:r>
-          </w:p>
-          <w:p>
-            <w:pPr>
-              <w:ind w:left="151" w:hanging="214"/>
-              <w:cnfStyle w:val="000000000000" w:firstRow="0" w:lastRow="0" w:firstColumn="0" w:lastColumn="0" w:oddVBand="0" w:evenVBand="0" w:oddHBand="0" w:evenHBand="0" w:firstRowFirstColumn="0" w:firstRowLastColumn="0" w:lastRowFirstColumn="0" w:lastRowLastColumn="0"/>
-              <w:rPr>
-                <w:lang w:val="en-GB"/>
-              </w:rPr>
-            </w:pPr>
-            <w:r>
-              <w:rPr>
-                <w:lang w:val="en-GB"/>
-              </w:rPr>
-              <w:t>4.</w:t>
-            </w:r>
-            <w:r>
-              <w:rPr>
-                <w:lang w:val="en-GB"/>
-              </w:rPr>
-              <w:tab/>
-              <w:t>Enter data</w:t>
-            </w:r>
-          </w:p>
-          <w:p>
-            <w:pPr>
-              <w:ind w:left="151" w:hanging="214"/>
-              <w:cnfStyle w:val="000000000000" w:firstRow="0" w:lastRow="0" w:firstColumn="0" w:lastColumn="0" w:oddVBand="0" w:evenVBand="0" w:oddHBand="0" w:evenHBand="0" w:firstRowFirstColumn="0" w:firstRowLastColumn="0" w:lastRowFirstColumn="0" w:lastRowLastColumn="0"/>
-              <w:rPr>
-                <w:lang w:val="en-GB"/>
-              </w:rPr>
-            </w:pPr>
-            <w:r>
-              <w:rPr>
-                <w:lang w:val="en-GB"/>
-              </w:rPr>
-              <w:t>5.</w:t>
-            </w:r>
-            <w:r>
-              <w:rPr>
-                <w:lang w:val="en-GB"/>
-              </w:rPr>
-              <w:tab/>
-              <w:t>Press create</w:t>
-            </w:r>
-          </w:p>
-        </w:tc>
-        <w:tc>
-          <w:tcPr>
-            <w:tcW w:w="0" w:type="auto"/>
-          </w:tcPr>
-          <w:p>
-            <w:pPr>
-              <w:cnfStyle w:val="000000000000" w:firstRow="0" w:lastRow="0" w:firstColumn="0" w:lastColumn="0" w:oddVBand="0" w:evenVBand="0" w:oddHBand="0" w:evenHBand="0" w:firstRowFirstColumn="0" w:firstRowLastColumn="0" w:lastRowFirstColumn="0" w:lastRowLastColumn="0"/>
-              <w:rPr>
-                <w:lang w:val="en-GB"/>
-              </w:rPr>
-            </w:pPr>
-            <w:r>
-              <w:rPr>
-                <w:lang w:val="en-GB"/>
-              </w:rPr>
-              <w:t>20.05.202</w:t>
-            </w:r>
-            <w:r>
-              <w:rPr>
-                <w:lang w:val="en-GB"/>
-              </w:rPr>
-              <w:t>1</w:t>
-            </w:r>
-          </w:p>
-          <w:p>
-            <w:pPr>
-              <w:cnfStyle w:val="000000000000" w:firstRow="0" w:lastRow="0" w:firstColumn="0" w:lastColumn="0" w:oddVBand="0" w:evenVBand="0" w:oddHBand="0" w:evenHBand="0" w:firstRowFirstColumn="0" w:firstRowLastColumn="0" w:lastRowFirstColumn="0" w:lastRowLastColumn="0"/>
-              <w:rPr>
-                <w:lang w:val="en-GB"/>
-              </w:rPr>
-            </w:pPr>
-            <w:r>
-              <w:rPr>
-                <w:lang w:val="en-GB"/>
-              </w:rPr>
-              <w:t>-</w:t>
-            </w:r>
-            <w:r>
-              <w:rPr>
-                <w:lang w:val="en-GB"/>
-              </w:rPr>
-              <w:t>5</w:t>
+              <w:cnfStyle w:val="000000000000" w:firstRow="0" w:lastRow="0" w:firstColumn="0" w:lastColumn="0" w:oddVBand="0" w:evenVBand="0" w:oddHBand="0" w:evenHBand="0" w:firstRowFirstColumn="0" w:firstRowLastColumn="0" w:lastRowFirstColumn="0" w:lastRowLastColumn="0"/>
+              <w:rPr>
+                <w:lang w:val="en-GB"/>
+              </w:rPr>
+            </w:pPr>
+            <w:r>
+              <w:rPr>
+                <w:lang w:val="en-GB"/>
+              </w:rPr>
+              <w:t>20.05.2021</w:t>
+            </w:r>
+          </w:p>
+          <w:p>
+            <w:pPr>
+              <w:cnfStyle w:val="000000000000" w:firstRow="0" w:lastRow="0" w:firstColumn="0" w:lastColumn="0" w:oddVBand="0" w:evenVBand="0" w:oddHBand="0" w:evenHBand="0" w:firstRowFirstColumn="0" w:firstRowLastColumn="0" w:lastRowFirstColumn="0" w:lastRowLastColumn="0"/>
+              <w:rPr>
+                <w:lang w:val="en-GB"/>
+              </w:rPr>
+            </w:pPr>
+            <w:r>
+              <w:rPr>
+                <w:lang w:val="en-GB"/>
+              </w:rPr>
+              <w:t>-5</w:t>
             </w:r>
           </w:p>
           <w:p>
@@ -14679,7 +14599,6 @@
                 <w:lang w:val="en-GB"/>
               </w:rPr>
             </w:pPr>
-            <w:bookmarkStart w:id="0" w:name="_GoBack" w:colFirst="7" w:colLast="7"/>
             <w:r>
               <w:rPr>
                 <w:lang w:val="en-GB"/>
@@ -14883,7 +14802,6 @@
           </w:p>
         </w:tc>
       </w:tr>
-      <w:bookmarkEnd w:id="0"/>
     </w:tbl>
     <w:p>
       <w:pPr>
@@ -16964,7 +16882,7 @@
   <w:style w:type="paragraph" w:default="1" w:styleId="a">
     <w:name w:val="Normal"/>
     <w:qFormat/>
-    <w:rsid w:val="00E25D82"/>
+    <w:rsid w:val="00367E9E"/>
   </w:style>
   <w:style w:type="character" w:default="1" w:styleId="a0">
     <w:name w:val="Default Paragraph Font"/>

</xml_diff>